<commit_message>
completed chapter 3's temperature calculator that display a conversion chart
</commit_message>
<xml_diff>
--- a/Chapter3_TempCalc/CSC365_ScriptLang_Chapter3_TempCalc.docx
+++ b/Chapter3_TempCalc/CSC365_ScriptLang_Chapter3_TempCalc.docx
@@ -48,8 +48,6 @@
           <w:szCs w:val="24"/>
         </w:rPr>
       </w:pPr>
-      <w:bookmarkStart w:id="0" w:name="_GoBack"/>
-      <w:bookmarkEnd w:id="0"/>
       <w:r>
         <w:rPr>
           <w:rFonts w:ascii="Times New Roman" w:eastAsia="Times New Roman" w:hAnsi="Times New Roman" w:cs="Times New Roman"/>
@@ -547,21 +545,371 @@
       <w:r>
         <w:rPr>
           <w:rFonts w:ascii="Times New Roman" w:eastAsia="Times New Roman" w:hAnsi="Times New Roman" w:cs="Times New Roman"/>
+          <w:b/>
+          <w:bCs/>
+          <w:sz w:val="24"/>
+          <w:szCs w:val="24"/>
+        </w:rPr>
+        <w:t>The Python way of string validation:</w:t>
+      </w:r>
+      <w:r>
+        <w:rPr>
+          <w:rFonts w:ascii="Times New Roman" w:eastAsia="Times New Roman" w:hAnsi="Times New Roman" w:cs="Times New Roman"/>
+          <w:sz w:val="24"/>
+          <w:szCs w:val="24"/>
+        </w:rPr>
+        <w:t xml:space="preserve"> </w:t>
+      </w:r>
+    </w:p>
+    <w:p>
+      <w:pPr>
+        <w:tabs>
+          <w:tab w:val="left" w:pos="916"/>
+          <w:tab w:val="left" w:pos="1832"/>
+          <w:tab w:val="left" w:pos="2748"/>
+          <w:tab w:val="left" w:pos="3664"/>
+          <w:tab w:val="left" w:pos="4580"/>
+          <w:tab w:val="left" w:pos="5496"/>
+          <w:tab w:val="left" w:pos="6412"/>
+          <w:tab w:val="left" w:pos="7328"/>
+          <w:tab w:val="left" w:pos="8244"/>
+          <w:tab w:val="left" w:pos="9160"/>
+          <w:tab w:val="left" w:pos="10076"/>
+          <w:tab w:val="left" w:pos="10992"/>
+          <w:tab w:val="left" w:pos="11908"/>
+          <w:tab w:val="left" w:pos="12824"/>
+          <w:tab w:val="left" w:pos="13740"/>
+          <w:tab w:val="left" w:pos="14656"/>
+        </w:tabs>
+        <w:spacing w:after="0" w:line="240" w:lineRule="auto"/>
+        <w:rPr>
+          <w:rFonts w:ascii="Courier New" w:eastAsia="Times New Roman" w:hAnsi="Courier New" w:cs="Courier New"/>
+          <w:sz w:val="20"/>
+          <w:szCs w:val="20"/>
+        </w:rPr>
+      </w:pPr>
+      <w:r>
+        <w:rPr>
+          <w:rFonts w:ascii="Courier New" w:eastAsia="Times New Roman" w:hAnsi="Courier New" w:cs="Courier New"/>
+          <w:sz w:val="20"/>
+          <w:szCs w:val="20"/>
+        </w:rPr>
+        <w:t xml:space="preserve">user_input = input('Enter F to convert C or enter C to convert to F: ')  </w:t>
+      </w:r>
+      <w:r>
+        <w:rPr>
+          <w:rFonts w:ascii="Courier New" w:eastAsia="Times New Roman" w:hAnsi="Courier New" w:cs="Courier New"/>
+          <w:sz w:val="20"/>
+          <w:szCs w:val="20"/>
+        </w:rPr>
+        <w:br/>
+      </w:r>
+      <w:r>
+        <w:rPr>
+          <w:rFonts w:ascii="Courier New" w:eastAsia="Times New Roman" w:hAnsi="Courier New" w:cs="Courier New"/>
+          <w:b/>
+          <w:bCs/>
+          <w:i/>
+          <w:iCs/>
+          <w:sz w:val="20"/>
+          <w:szCs w:val="20"/>
+        </w:rPr>
+        <w:t># get the first letter and convert to lower case</w:t>
+      </w:r>
+    </w:p>
+    <w:p>
+      <w:pPr>
+        <w:tabs>
+          <w:tab w:val="left" w:pos="916"/>
+          <w:tab w:val="left" w:pos="1832"/>
+          <w:tab w:val="left" w:pos="2748"/>
+          <w:tab w:val="left" w:pos="3664"/>
+          <w:tab w:val="left" w:pos="4580"/>
+          <w:tab w:val="left" w:pos="5496"/>
+          <w:tab w:val="left" w:pos="6412"/>
+          <w:tab w:val="left" w:pos="7328"/>
+          <w:tab w:val="left" w:pos="8244"/>
+          <w:tab w:val="left" w:pos="9160"/>
+          <w:tab w:val="left" w:pos="10076"/>
+          <w:tab w:val="left" w:pos="10992"/>
+          <w:tab w:val="left" w:pos="11908"/>
+          <w:tab w:val="left" w:pos="12824"/>
+          <w:tab w:val="left" w:pos="13740"/>
+          <w:tab w:val="left" w:pos="14656"/>
+        </w:tabs>
+        <w:spacing w:after="0" w:line="240" w:lineRule="auto"/>
+        <w:rPr>
+          <w:rFonts w:ascii="Courier New" w:eastAsia="Times New Roman" w:hAnsi="Courier New" w:cs="Courier New"/>
+          <w:sz w:val="20"/>
+          <w:szCs w:val="20"/>
+        </w:rPr>
+      </w:pPr>
+      <w:r>
+        <w:rPr>
+          <w:rFonts w:ascii="Courier New" w:eastAsia="Times New Roman" w:hAnsi="Courier New" w:cs="Courier New"/>
+          <w:sz w:val="20"/>
+          <w:szCs w:val="20"/>
+        </w:rPr>
+        <w:t xml:space="preserve">conversion_type = user_input[0].lower()  </w:t>
+      </w:r>
+    </w:p>
+    <w:p>
+      <w:pPr>
+        <w:tabs>
+          <w:tab w:val="left" w:pos="916"/>
+          <w:tab w:val="left" w:pos="1832"/>
+          <w:tab w:val="left" w:pos="2748"/>
+          <w:tab w:val="left" w:pos="3664"/>
+          <w:tab w:val="left" w:pos="4580"/>
+          <w:tab w:val="left" w:pos="5496"/>
+          <w:tab w:val="left" w:pos="6412"/>
+          <w:tab w:val="left" w:pos="7328"/>
+          <w:tab w:val="left" w:pos="8244"/>
+          <w:tab w:val="left" w:pos="9160"/>
+          <w:tab w:val="left" w:pos="10076"/>
+          <w:tab w:val="left" w:pos="10992"/>
+          <w:tab w:val="left" w:pos="11908"/>
+          <w:tab w:val="left" w:pos="12824"/>
+          <w:tab w:val="left" w:pos="13740"/>
+          <w:tab w:val="left" w:pos="14656"/>
+        </w:tabs>
+        <w:spacing w:after="0" w:line="240" w:lineRule="auto"/>
+        <w:rPr>
+          <w:rFonts w:ascii="Courier New" w:eastAsia="Times New Roman" w:hAnsi="Courier New" w:cs="Courier New"/>
+          <w:sz w:val="20"/>
+          <w:szCs w:val="20"/>
+        </w:rPr>
+      </w:pPr>
+    </w:p>
+    <w:p>
+      <w:pPr>
+        <w:tabs>
+          <w:tab w:val="left" w:pos="916"/>
+          <w:tab w:val="left" w:pos="1832"/>
+          <w:tab w:val="left" w:pos="2748"/>
+          <w:tab w:val="left" w:pos="3664"/>
+          <w:tab w:val="left" w:pos="4580"/>
+          <w:tab w:val="left" w:pos="5496"/>
+          <w:tab w:val="left" w:pos="6412"/>
+          <w:tab w:val="left" w:pos="7328"/>
+          <w:tab w:val="left" w:pos="8244"/>
+          <w:tab w:val="left" w:pos="9160"/>
+          <w:tab w:val="left" w:pos="10076"/>
+          <w:tab w:val="left" w:pos="10992"/>
+          <w:tab w:val="left" w:pos="11908"/>
+          <w:tab w:val="left" w:pos="12824"/>
+          <w:tab w:val="left" w:pos="13740"/>
+          <w:tab w:val="left" w:pos="14656"/>
+        </w:tabs>
+        <w:spacing w:after="0" w:line="240" w:lineRule="auto"/>
+        <w:rPr>
+          <w:rFonts w:ascii="Courier New" w:eastAsia="Times New Roman" w:hAnsi="Courier New" w:cs="Courier New"/>
+          <w:sz w:val="20"/>
+          <w:szCs w:val="20"/>
+        </w:rPr>
+      </w:pPr>
+      <w:r>
+        <w:rPr>
+          <w:rFonts w:ascii="Courier New" w:eastAsia="Times New Roman" w:hAnsi="Courier New" w:cs="Courier New"/>
+          <w:sz w:val="20"/>
+          <w:szCs w:val="20"/>
+        </w:rPr>
+        <w:t>if conversion_type == 'f' or conversion_type == 'c':</w:t>
+      </w:r>
+      <w:r>
+        <w:rPr>
+          <w:rFonts w:ascii="Courier New" w:eastAsia="Times New Roman" w:hAnsi="Courier New" w:cs="Courier New"/>
+          <w:sz w:val="20"/>
+          <w:szCs w:val="20"/>
+        </w:rPr>
+        <w:t xml:space="preserve">  </w:t>
+      </w:r>
+      <w:r>
+        <w:rPr>
+          <w:rFonts w:ascii="Courier New" w:eastAsia="Times New Roman" w:hAnsi="Courier New" w:cs="Courier New"/>
+          <w:b/>
+          <w:bCs/>
+          <w:i/>
+          <w:iCs/>
+          <w:sz w:val="20"/>
+          <w:szCs w:val="20"/>
+        </w:rPr>
+        <w:t># long way</w:t>
+      </w:r>
+      <w:r>
+        <w:rPr>
+          <w:rFonts w:ascii="Courier New" w:eastAsia="Times New Roman" w:hAnsi="Courier New" w:cs="Courier New"/>
+          <w:sz w:val="20"/>
+          <w:szCs w:val="20"/>
+        </w:rPr>
+        <w:br/>
+        <w:t xml:space="preserve">if conversion_type in ['f', 'c']:  </w:t>
+      </w:r>
+      <w:r>
+        <w:rPr>
+          <w:rFonts w:ascii="Courier New" w:eastAsia="Times New Roman" w:hAnsi="Courier New" w:cs="Courier New"/>
+          <w:b/>
+          <w:bCs/>
+          <w:i/>
+          <w:iCs/>
+          <w:sz w:val="20"/>
+          <w:szCs w:val="20"/>
+        </w:rPr>
+        <w:t># short way</w:t>
+      </w:r>
+    </w:p>
+    <w:p>
+      <w:pPr>
+        <w:spacing w:before="100" w:beforeAutospacing="1" w:after="100" w:afterAutospacing="1" w:line="240" w:lineRule="auto"/>
+        <w:rPr>
+          <w:rFonts w:ascii="Times New Roman" w:eastAsia="Times New Roman" w:hAnsi="Times New Roman" w:cs="Times New Roman"/>
+          <w:sz w:val="24"/>
+          <w:szCs w:val="24"/>
+        </w:rPr>
+      </w:pPr>
+      <w:r>
+        <w:rPr>
+          <w:rFonts w:ascii="Times New Roman" w:eastAsia="Times New Roman" w:hAnsi="Times New Roman" w:cs="Times New Roman"/>
+          <w:b/>
+          <w:bCs/>
+          <w:sz w:val="24"/>
+          <w:szCs w:val="24"/>
+        </w:rPr>
+        <w:t>Python way of writing your for loop (pseudocode)</w:t>
+      </w:r>
+    </w:p>
+    <w:p>
+      <w:pPr>
+        <w:tabs>
+          <w:tab w:val="left" w:pos="916"/>
+          <w:tab w:val="left" w:pos="1832"/>
+          <w:tab w:val="left" w:pos="2748"/>
+          <w:tab w:val="left" w:pos="3664"/>
+          <w:tab w:val="left" w:pos="4580"/>
+          <w:tab w:val="left" w:pos="5496"/>
+          <w:tab w:val="left" w:pos="6412"/>
+          <w:tab w:val="left" w:pos="7328"/>
+          <w:tab w:val="left" w:pos="8244"/>
+          <w:tab w:val="left" w:pos="9160"/>
+          <w:tab w:val="left" w:pos="10076"/>
+          <w:tab w:val="left" w:pos="10992"/>
+          <w:tab w:val="left" w:pos="11908"/>
+          <w:tab w:val="left" w:pos="12824"/>
+          <w:tab w:val="left" w:pos="13740"/>
+          <w:tab w:val="left" w:pos="14656"/>
+        </w:tabs>
+        <w:spacing w:after="0" w:line="240" w:lineRule="auto"/>
+        <w:rPr>
+          <w:rFonts w:ascii="Courier New" w:eastAsia="Times New Roman" w:hAnsi="Courier New" w:cs="Courier New"/>
+          <w:sz w:val="20"/>
+          <w:szCs w:val="20"/>
+        </w:rPr>
+      </w:pPr>
+      <w:r>
+        <w:rPr>
+          <w:rFonts w:ascii="Courier New" w:eastAsia="Times New Roman" w:hAnsi="Courier New" w:cs="Courier New"/>
+          <w:sz w:val="20"/>
+          <w:szCs w:val="20"/>
+        </w:rPr>
+        <w:t>for temp in range(start_temp, stop_temp, step_temp)</w:t>
+      </w:r>
+      <w:r>
+        <w:rPr>
+          <w:rFonts w:ascii="Courier New" w:eastAsia="Times New Roman" w:hAnsi="Courier New" w:cs="Courier New"/>
+          <w:sz w:val="20"/>
+          <w:szCs w:val="20"/>
+        </w:rPr>
+        <w:br/>
+        <w:t>   if type = f</w:t>
+      </w:r>
+      <w:r>
+        <w:rPr>
+          <w:rFonts w:ascii="Courier New" w:eastAsia="Times New Roman" w:hAnsi="Courier New" w:cs="Courier New"/>
+          <w:sz w:val="20"/>
+          <w:szCs w:val="20"/>
+        </w:rPr>
+        <w:br/>
+        <w:t>      convert_temp = f to c using temp</w:t>
+      </w:r>
+      <w:r>
+        <w:rPr>
+          <w:rFonts w:ascii="Courier New" w:eastAsia="Times New Roman" w:hAnsi="Courier New" w:cs="Courier New"/>
+          <w:sz w:val="20"/>
+          <w:szCs w:val="20"/>
+        </w:rPr>
+        <w:br/>
+        <w:t>   else</w:t>
+      </w:r>
+      <w:r>
+        <w:rPr>
+          <w:rFonts w:ascii="Courier New" w:eastAsia="Times New Roman" w:hAnsi="Courier New" w:cs="Courier New"/>
+          <w:sz w:val="20"/>
+          <w:szCs w:val="20"/>
+        </w:rPr>
+        <w:br/>
+        <w:t>      convert_temp = c to f using temp</w:t>
+      </w:r>
+      <w:r>
+        <w:rPr>
+          <w:rFonts w:ascii="Courier New" w:eastAsia="Times New Roman" w:hAnsi="Courier New" w:cs="Courier New"/>
+          <w:sz w:val="20"/>
+          <w:szCs w:val="20"/>
+        </w:rPr>
+        <w:br/>
+        <w:t>   print(f'{temp} {convert_temp}')</w:t>
+      </w:r>
+    </w:p>
+    <w:p>
+      <w:pPr>
+        <w:spacing w:before="100" w:beforeAutospacing="1" w:after="100" w:afterAutospacing="1" w:line="240" w:lineRule="auto"/>
+        <w:rPr>
+          <w:rFonts w:ascii="Times New Roman" w:eastAsia="Times New Roman" w:hAnsi="Times New Roman" w:cs="Times New Roman"/>
+          <w:sz w:val="24"/>
+          <w:szCs w:val="24"/>
+        </w:rPr>
+      </w:pPr>
+    </w:p>
+    <w:p>
+      <w:pPr>
+        <w:spacing w:before="100" w:beforeAutospacing="1" w:after="100" w:afterAutospacing="1" w:line="240" w:lineRule="auto"/>
+        <w:rPr>
+          <w:rFonts w:ascii="Times New Roman" w:eastAsia="Times New Roman" w:hAnsi="Times New Roman" w:cs="Times New Roman"/>
+          <w:sz w:val="24"/>
+          <w:szCs w:val="24"/>
+        </w:rPr>
+      </w:pPr>
+      <w:r>
+        <w:rPr>
+          <w:rFonts w:ascii="Times New Roman" w:eastAsia="Times New Roman" w:hAnsi="Times New Roman" w:cs="Times New Roman"/>
           <w:sz w:val="24"/>
           <w:szCs w:val="24"/>
         </w:rPr>
         <w:t xml:space="preserve">Help with try-except: </w:t>
       </w:r>
-      <w:hyperlink r:id="rId10" w:tgtFrame="_blank" w:history="1">
+    </w:p>
+    <w:p>
+      <w:pPr>
+        <w:pStyle w:val="ListParagraph"/>
+        <w:numPr>
+          <w:ilvl w:val="0"/>
+          <w:numId w:val="1"/>
+        </w:numPr>
+        <w:spacing w:before="100" w:beforeAutospacing="1" w:after="100" w:afterAutospacing="1" w:line="240" w:lineRule="auto"/>
+        <w:rPr>
+          <w:rFonts w:ascii="Times New Roman" w:eastAsia="Times New Roman" w:hAnsi="Times New Roman" w:cs="Times New Roman"/>
+          <w:sz w:val="24"/>
+          <w:szCs w:val="24"/>
+        </w:rPr>
+      </w:pPr>
+      <w:hyperlink r:id="rId10" w:history="1">
         <w:r>
           <w:rPr>
+            <w:rStyle w:val="Hyperlink"/>
             <w:rFonts w:ascii="Times New Roman" w:eastAsia="Times New Roman" w:hAnsi="Times New Roman" w:cs="Times New Roman"/>
-            <w:color w:val="0000FF"/>
             <w:sz w:val="24"/>
             <w:szCs w:val="24"/>
-            <w:u w:val="single"/>
           </w:rPr>
-          <w:t>https://www.w3resource.com/python-exercises/python-basic-exercise-113.php (Links to an external site.)</w:t>
+          <w:t>https://www.w3resource.com/python-exercises/python-basic-exercise-113.php</w:t>
         </w:r>
       </w:hyperlink>
     </w:p>
@@ -580,6 +928,7 @@
           <w:sz w:val="24"/>
           <w:szCs w:val="24"/>
         </w:rPr>
+        <w:lastRenderedPageBreak/>
         <w:t>Help with f-string: </w:t>
       </w:r>
     </w:p>
@@ -596,18 +945,16 @@
           <w:szCs w:val="24"/>
         </w:rPr>
       </w:pPr>
-      <w:hyperlink r:id="rId11" w:tgtFrame="_blank" w:history="1">
-        <w:r>
-          <w:rPr>
-            <w:rFonts w:ascii="Times New Roman" w:eastAsia="Times New Roman" w:hAnsi="Times New Roman" w:cs="Times New Roman"/>
-            <w:color w:val="0000FF"/>
-            <w:sz w:val="24"/>
-            <w:szCs w:val="24"/>
-            <w:u w:val="single"/>
-          </w:rPr>
-          <w:t>https://realpython.com/python-f-strings/  (Links to an external site.)</w:t>
-        </w:r>
-      </w:hyperlink>
+      <w:r>
+        <w:rPr>
+          <w:rFonts w:ascii="Times New Roman" w:eastAsia="Times New Roman" w:hAnsi="Times New Roman" w:cs="Times New Roman"/>
+          <w:color w:val="0000FF"/>
+          <w:sz w:val="24"/>
+          <w:szCs w:val="24"/>
+          <w:u w:val="single"/>
+        </w:rPr>
+        <w:t>https://mkaz.blog/code/python-string-format-cookbook/</w:t>
+      </w:r>
     </w:p>
     <w:p>
       <w:pPr>
@@ -622,18 +969,16 @@
           <w:szCs w:val="24"/>
         </w:rPr>
       </w:pPr>
-      <w:hyperlink r:id="rId12" w:tgtFrame="_blank" w:history="1">
-        <w:r>
-          <w:rPr>
-            <w:rFonts w:ascii="Times New Roman" w:eastAsia="Times New Roman" w:hAnsi="Times New Roman" w:cs="Times New Roman"/>
-            <w:color w:val="0000FF"/>
-            <w:sz w:val="24"/>
-            <w:szCs w:val="24"/>
-            <w:u w:val="single"/>
-          </w:rPr>
-          <w:t>https://miguendes.me/73-examples-to-help-you-master-pythons-f-strings  (Links to an external site.)</w:t>
-        </w:r>
-      </w:hyperlink>
+      <w:r>
+        <w:rPr>
+          <w:rFonts w:ascii="Times New Roman" w:eastAsia="Times New Roman" w:hAnsi="Times New Roman" w:cs="Times New Roman"/>
+          <w:color w:val="0000FF"/>
+          <w:sz w:val="24"/>
+          <w:szCs w:val="24"/>
+          <w:u w:val="single"/>
+        </w:rPr>
+        <w:t>https://realpython.com/python-f-strings/</w:t>
+      </w:r>
     </w:p>
     <w:p>
       <w:pPr>
@@ -648,16 +993,15 @@
           <w:szCs w:val="24"/>
         </w:rPr>
       </w:pPr>
-      <w:hyperlink r:id="rId13" w:tgtFrame="_blank" w:history="1">
+      <w:hyperlink r:id="rId11" w:history="1">
         <w:r>
           <w:rPr>
+            <w:rStyle w:val="Hyperlink"/>
             <w:rFonts w:ascii="Times New Roman" w:eastAsia="Times New Roman" w:hAnsi="Times New Roman" w:cs="Times New Roman"/>
-            <w:color w:val="0000FF"/>
             <w:sz w:val="24"/>
             <w:szCs w:val="24"/>
-            <w:u w:val="single"/>
           </w:rPr>
-          <w:t>https://www.30secondsofcode.org/articles/s/6-python-f-strings-tips (Links to an external site.)</w:t>
+          <w:t>https://miguendes.me/73-examples-to-help-you-master-pythons-f-strings</w:t>
         </w:r>
       </w:hyperlink>
     </w:p>
@@ -674,7 +1018,32 @@
           <w:szCs w:val="24"/>
         </w:rPr>
       </w:pPr>
-      <w:hyperlink r:id="rId14" w:tgtFrame="_blank" w:history="1">
+      <w:hyperlink r:id="rId12" w:history="1">
+        <w:r>
+          <w:rPr>
+            <w:rStyle w:val="Hyperlink"/>
+            <w:rFonts w:ascii="Times New Roman" w:eastAsia="Times New Roman" w:hAnsi="Times New Roman" w:cs="Times New Roman"/>
+            <w:sz w:val="24"/>
+            <w:szCs w:val="24"/>
+          </w:rPr>
+          <w:t>https://www.30secondsofcode.org/articles/s/6-python-f-strings-tips</w:t>
+        </w:r>
+      </w:hyperlink>
+    </w:p>
+    <w:p>
+      <w:pPr>
+        <w:numPr>
+          <w:ilvl w:val="0"/>
+          <w:numId w:val="2"/>
+        </w:numPr>
+        <w:spacing w:before="100" w:beforeAutospacing="1" w:after="100" w:afterAutospacing="1" w:line="240" w:lineRule="auto"/>
+        <w:rPr>
+          <w:rFonts w:ascii="Times New Roman" w:eastAsia="Times New Roman" w:hAnsi="Times New Roman" w:cs="Times New Roman"/>
+          <w:sz w:val="24"/>
+          <w:szCs w:val="24"/>
+        </w:rPr>
+      </w:pPr>
+      <w:hyperlink r:id="rId13" w:tgtFrame="_blank" w:history="1">
         <w:r>
           <w:rPr>
             <w:rFonts w:ascii="Times New Roman" w:eastAsia="Times New Roman" w:hAnsi="Times New Roman" w:cs="Times New Roman"/>
@@ -687,10 +1056,900 @@
         </w:r>
       </w:hyperlink>
     </w:p>
-    <w:p/>
+    <w:p>
+      <w:pPr>
+        <w:spacing w:line="240" w:lineRule="auto"/>
+        <w:contextualSpacing/>
+        <w:rPr>
+          <w:rFonts w:ascii="Courier New" w:eastAsia="Times New Roman" w:hAnsi="Courier New" w:cs="Courier New"/>
+          <w:sz w:val="20"/>
+          <w:szCs w:val="20"/>
+        </w:rPr>
+      </w:pPr>
+      <w:r>
+        <w:rPr>
+          <w:rFonts w:ascii="Courier New" w:eastAsia="Times New Roman" w:hAnsi="Courier New" w:cs="Courier New"/>
+          <w:sz w:val="20"/>
+          <w:szCs w:val="20"/>
+        </w:rPr>
+        <w:t>Welcome to the Temperature Calculator</w:t>
+      </w:r>
+    </w:p>
+    <w:p>
+      <w:pPr>
+        <w:spacing w:line="240" w:lineRule="auto"/>
+        <w:contextualSpacing/>
+        <w:rPr>
+          <w:rFonts w:ascii="Courier New" w:eastAsia="Times New Roman" w:hAnsi="Courier New" w:cs="Courier New"/>
+          <w:sz w:val="20"/>
+          <w:szCs w:val="20"/>
+        </w:rPr>
+      </w:pPr>
+      <w:r>
+        <w:rPr>
+          <w:rFonts w:ascii="Courier New" w:eastAsia="Times New Roman" w:hAnsi="Courier New" w:cs="Courier New"/>
+          <w:sz w:val="20"/>
+          <w:szCs w:val="20"/>
+        </w:rPr>
+        <w:t>============================================================</w:t>
+      </w:r>
+    </w:p>
+    <w:p>
+      <w:pPr>
+        <w:spacing w:line="240" w:lineRule="auto"/>
+        <w:contextualSpacing/>
+        <w:rPr>
+          <w:rFonts w:ascii="Courier New" w:eastAsia="Times New Roman" w:hAnsi="Courier New" w:cs="Courier New"/>
+          <w:sz w:val="20"/>
+          <w:szCs w:val="20"/>
+        </w:rPr>
+      </w:pPr>
+      <w:r>
+        <w:rPr>
+          <w:rFonts w:ascii="Courier New" w:eastAsia="Times New Roman" w:hAnsi="Courier New" w:cs="Courier New"/>
+          <w:sz w:val="20"/>
+          <w:szCs w:val="20"/>
+        </w:rPr>
+        <w:t>Enter F to convert from Fahrenheit to Celsius.</w:t>
+      </w:r>
+    </w:p>
+    <w:p>
+      <w:pPr>
+        <w:spacing w:line="240" w:lineRule="auto"/>
+        <w:contextualSpacing/>
+        <w:rPr>
+          <w:rFonts w:ascii="Courier New" w:eastAsia="Times New Roman" w:hAnsi="Courier New" w:cs="Courier New"/>
+          <w:sz w:val="20"/>
+          <w:szCs w:val="20"/>
+        </w:rPr>
+      </w:pPr>
+      <w:r>
+        <w:rPr>
+          <w:rFonts w:ascii="Courier New" w:eastAsia="Times New Roman" w:hAnsi="Courier New" w:cs="Courier New"/>
+          <w:sz w:val="20"/>
+          <w:szCs w:val="20"/>
+        </w:rPr>
+        <w:t>Enter C to convert from Celsius to Fahrenheit.</w:t>
+      </w:r>
+    </w:p>
+    <w:p>
+      <w:pPr>
+        <w:spacing w:line="240" w:lineRule="auto"/>
+        <w:contextualSpacing/>
+        <w:rPr>
+          <w:rFonts w:ascii="Courier New" w:eastAsia="Times New Roman" w:hAnsi="Courier New" w:cs="Courier New"/>
+          <w:sz w:val="20"/>
+          <w:szCs w:val="20"/>
+        </w:rPr>
+      </w:pPr>
+      <w:r>
+        <w:rPr>
+          <w:rFonts w:ascii="Courier New" w:eastAsia="Times New Roman" w:hAnsi="Courier New" w:cs="Courier New"/>
+          <w:sz w:val="20"/>
+          <w:szCs w:val="20"/>
+        </w:rPr>
+        <w:t>Enter the conversion type (F,C): f</w:t>
+      </w:r>
+    </w:p>
+    <w:p>
+      <w:pPr>
+        <w:spacing w:line="240" w:lineRule="auto"/>
+        <w:contextualSpacing/>
+        <w:rPr>
+          <w:rFonts w:ascii="Courier New" w:eastAsia="Times New Roman" w:hAnsi="Courier New" w:cs="Courier New"/>
+          <w:sz w:val="20"/>
+          <w:szCs w:val="20"/>
+        </w:rPr>
+      </w:pPr>
+      <w:r>
+        <w:rPr>
+          <w:rFonts w:ascii="Courier New" w:eastAsia="Times New Roman" w:hAnsi="Courier New" w:cs="Courier New"/>
+          <w:sz w:val="20"/>
+          <w:szCs w:val="20"/>
+        </w:rPr>
+        <w:t>============================================================</w:t>
+      </w:r>
+    </w:p>
+    <w:p>
+      <w:pPr>
+        <w:spacing w:line="240" w:lineRule="auto"/>
+        <w:contextualSpacing/>
+        <w:rPr>
+          <w:rFonts w:ascii="Courier New" w:eastAsia="Times New Roman" w:hAnsi="Courier New" w:cs="Courier New"/>
+          <w:sz w:val="20"/>
+          <w:szCs w:val="20"/>
+        </w:rPr>
+      </w:pPr>
+    </w:p>
+    <w:p>
+      <w:pPr>
+        <w:spacing w:line="240" w:lineRule="auto"/>
+        <w:contextualSpacing/>
+        <w:rPr>
+          <w:rFonts w:ascii="Courier New" w:eastAsia="Times New Roman" w:hAnsi="Courier New" w:cs="Courier New"/>
+          <w:sz w:val="20"/>
+          <w:szCs w:val="20"/>
+        </w:rPr>
+      </w:pPr>
+      <w:r>
+        <w:rPr>
+          <w:rFonts w:ascii="Courier New" w:eastAsia="Times New Roman" w:hAnsi="Courier New" w:cs="Courier New"/>
+          <w:sz w:val="20"/>
+          <w:szCs w:val="20"/>
+        </w:rPr>
+        <w:t>Enter the starting temperature (-50 to 150)..: 0</w:t>
+      </w:r>
+    </w:p>
+    <w:p>
+      <w:pPr>
+        <w:spacing w:line="240" w:lineRule="auto"/>
+        <w:contextualSpacing/>
+        <w:rPr>
+          <w:rFonts w:ascii="Courier New" w:eastAsia="Times New Roman" w:hAnsi="Courier New" w:cs="Courier New"/>
+          <w:sz w:val="20"/>
+          <w:szCs w:val="20"/>
+        </w:rPr>
+      </w:pPr>
+      <w:r>
+        <w:rPr>
+          <w:rFonts w:ascii="Courier New" w:eastAsia="Times New Roman" w:hAnsi="Courier New" w:cs="Courier New"/>
+          <w:sz w:val="20"/>
+          <w:szCs w:val="20"/>
+        </w:rPr>
+        <w:t>Enter the stopping temperature (-50 to 150)..: 100</w:t>
+      </w:r>
+    </w:p>
+    <w:p>
+      <w:pPr>
+        <w:spacing w:line="240" w:lineRule="auto"/>
+        <w:contextualSpacing/>
+        <w:rPr>
+          <w:rFonts w:ascii="Courier New" w:eastAsia="Times New Roman" w:hAnsi="Courier New" w:cs="Courier New"/>
+          <w:sz w:val="20"/>
+          <w:szCs w:val="20"/>
+        </w:rPr>
+      </w:pPr>
+      <w:r>
+        <w:rPr>
+          <w:rFonts w:ascii="Courier New" w:eastAsia="Times New Roman" w:hAnsi="Courier New" w:cs="Courier New"/>
+          <w:sz w:val="20"/>
+          <w:szCs w:val="20"/>
+        </w:rPr>
+        <w:t>Enter the stepping temperature (-50 to 50)...: 20</w:t>
+      </w:r>
+    </w:p>
+    <w:p>
+      <w:pPr>
+        <w:spacing w:line="240" w:lineRule="auto"/>
+        <w:contextualSpacing/>
+        <w:rPr>
+          <w:rFonts w:ascii="Courier New" w:eastAsia="Times New Roman" w:hAnsi="Courier New" w:cs="Courier New"/>
+          <w:sz w:val="20"/>
+          <w:szCs w:val="20"/>
+        </w:rPr>
+      </w:pPr>
+    </w:p>
+    <w:p>
+      <w:pPr>
+        <w:spacing w:line="240" w:lineRule="auto"/>
+        <w:contextualSpacing/>
+        <w:rPr>
+          <w:rFonts w:ascii="Courier New" w:eastAsia="Times New Roman" w:hAnsi="Courier New" w:cs="Courier New"/>
+          <w:sz w:val="20"/>
+          <w:szCs w:val="20"/>
+        </w:rPr>
+      </w:pPr>
+      <w:r>
+        <w:rPr>
+          <w:rFonts w:ascii="Courier New" w:eastAsia="Times New Roman" w:hAnsi="Courier New" w:cs="Courier New"/>
+          <w:sz w:val="20"/>
+          <w:szCs w:val="20"/>
+        </w:rPr>
+        <w:t>|=====|=====|</w:t>
+      </w:r>
+    </w:p>
+    <w:p>
+      <w:pPr>
+        <w:spacing w:line="240" w:lineRule="auto"/>
+        <w:contextualSpacing/>
+        <w:rPr>
+          <w:rFonts w:ascii="Courier New" w:eastAsia="Times New Roman" w:hAnsi="Courier New" w:cs="Courier New"/>
+          <w:sz w:val="20"/>
+          <w:szCs w:val="20"/>
+        </w:rPr>
+      </w:pPr>
+      <w:r>
+        <w:rPr>
+          <w:rFonts w:ascii="Courier New" w:eastAsia="Times New Roman" w:hAnsi="Courier New" w:cs="Courier New"/>
+          <w:sz w:val="20"/>
+          <w:szCs w:val="20"/>
+        </w:rPr>
+        <w:t>|  F  |  C  |</w:t>
+      </w:r>
+    </w:p>
+    <w:p>
+      <w:pPr>
+        <w:spacing w:line="240" w:lineRule="auto"/>
+        <w:contextualSpacing/>
+        <w:rPr>
+          <w:rFonts w:ascii="Courier New" w:eastAsia="Times New Roman" w:hAnsi="Courier New" w:cs="Courier New"/>
+          <w:sz w:val="20"/>
+          <w:szCs w:val="20"/>
+        </w:rPr>
+      </w:pPr>
+      <w:r>
+        <w:rPr>
+          <w:rFonts w:ascii="Courier New" w:eastAsia="Times New Roman" w:hAnsi="Courier New" w:cs="Courier New"/>
+          <w:sz w:val="20"/>
+          <w:szCs w:val="20"/>
+        </w:rPr>
+        <w:t>|=====|=====|</w:t>
+      </w:r>
+    </w:p>
+    <w:p>
+      <w:pPr>
+        <w:spacing w:line="240" w:lineRule="auto"/>
+        <w:contextualSpacing/>
+        <w:rPr>
+          <w:rFonts w:ascii="Courier New" w:eastAsia="Times New Roman" w:hAnsi="Courier New" w:cs="Courier New"/>
+          <w:sz w:val="20"/>
+          <w:szCs w:val="20"/>
+        </w:rPr>
+      </w:pPr>
+      <w:r>
+        <w:rPr>
+          <w:rFonts w:ascii="Courier New" w:eastAsia="Times New Roman" w:hAnsi="Courier New" w:cs="Courier New"/>
+          <w:sz w:val="20"/>
+          <w:szCs w:val="20"/>
+        </w:rPr>
+        <w:t>|   0 | -18 |</w:t>
+      </w:r>
+    </w:p>
+    <w:p>
+      <w:pPr>
+        <w:spacing w:line="240" w:lineRule="auto"/>
+        <w:contextualSpacing/>
+        <w:rPr>
+          <w:rFonts w:ascii="Courier New" w:eastAsia="Times New Roman" w:hAnsi="Courier New" w:cs="Courier New"/>
+          <w:sz w:val="20"/>
+          <w:szCs w:val="20"/>
+        </w:rPr>
+      </w:pPr>
+      <w:r>
+        <w:rPr>
+          <w:rFonts w:ascii="Courier New" w:eastAsia="Times New Roman" w:hAnsi="Courier New" w:cs="Courier New"/>
+          <w:sz w:val="20"/>
+          <w:szCs w:val="20"/>
+        </w:rPr>
+        <w:t>|  20 |  -7 |</w:t>
+      </w:r>
+    </w:p>
+    <w:p>
+      <w:pPr>
+        <w:spacing w:line="240" w:lineRule="auto"/>
+        <w:contextualSpacing/>
+        <w:rPr>
+          <w:rFonts w:ascii="Courier New" w:eastAsia="Times New Roman" w:hAnsi="Courier New" w:cs="Courier New"/>
+          <w:sz w:val="20"/>
+          <w:szCs w:val="20"/>
+        </w:rPr>
+      </w:pPr>
+      <w:r>
+        <w:rPr>
+          <w:rFonts w:ascii="Courier New" w:eastAsia="Times New Roman" w:hAnsi="Courier New" w:cs="Courier New"/>
+          <w:sz w:val="20"/>
+          <w:szCs w:val="20"/>
+        </w:rPr>
+        <w:t>|  40 |   4 |</w:t>
+      </w:r>
+    </w:p>
+    <w:p>
+      <w:pPr>
+        <w:spacing w:line="240" w:lineRule="auto"/>
+        <w:contextualSpacing/>
+        <w:rPr>
+          <w:rFonts w:ascii="Courier New" w:eastAsia="Times New Roman" w:hAnsi="Courier New" w:cs="Courier New"/>
+          <w:sz w:val="20"/>
+          <w:szCs w:val="20"/>
+        </w:rPr>
+      </w:pPr>
+      <w:r>
+        <w:rPr>
+          <w:rFonts w:ascii="Courier New" w:eastAsia="Times New Roman" w:hAnsi="Courier New" w:cs="Courier New"/>
+          <w:sz w:val="20"/>
+          <w:szCs w:val="20"/>
+        </w:rPr>
+        <w:t>|  60 |  16 |</w:t>
+      </w:r>
+    </w:p>
+    <w:p>
+      <w:pPr>
+        <w:spacing w:line="240" w:lineRule="auto"/>
+        <w:contextualSpacing/>
+        <w:rPr>
+          <w:rFonts w:ascii="Courier New" w:eastAsia="Times New Roman" w:hAnsi="Courier New" w:cs="Courier New"/>
+          <w:sz w:val="20"/>
+          <w:szCs w:val="20"/>
+        </w:rPr>
+      </w:pPr>
+      <w:r>
+        <w:rPr>
+          <w:rFonts w:ascii="Courier New" w:eastAsia="Times New Roman" w:hAnsi="Courier New" w:cs="Courier New"/>
+          <w:sz w:val="20"/>
+          <w:szCs w:val="20"/>
+        </w:rPr>
+        <w:t>|  80 |  27 |</w:t>
+      </w:r>
+    </w:p>
+    <w:p>
+      <w:pPr>
+        <w:spacing w:line="240" w:lineRule="auto"/>
+        <w:contextualSpacing/>
+        <w:rPr>
+          <w:rFonts w:ascii="Courier New" w:eastAsia="Times New Roman" w:hAnsi="Courier New" w:cs="Courier New"/>
+          <w:sz w:val="20"/>
+          <w:szCs w:val="20"/>
+        </w:rPr>
+      </w:pPr>
+      <w:r>
+        <w:rPr>
+          <w:rFonts w:ascii="Courier New" w:eastAsia="Times New Roman" w:hAnsi="Courier New" w:cs="Courier New"/>
+          <w:sz w:val="20"/>
+          <w:szCs w:val="20"/>
+        </w:rPr>
+        <w:t>| 100 |  38 |</w:t>
+      </w:r>
+    </w:p>
+    <w:p>
+      <w:pPr>
+        <w:spacing w:line="240" w:lineRule="auto"/>
+        <w:contextualSpacing/>
+        <w:rPr>
+          <w:rFonts w:ascii="Courier New" w:eastAsia="Times New Roman" w:hAnsi="Courier New" w:cs="Courier New"/>
+          <w:sz w:val="20"/>
+          <w:szCs w:val="20"/>
+        </w:rPr>
+      </w:pPr>
+      <w:r>
+        <w:rPr>
+          <w:rFonts w:ascii="Courier New" w:eastAsia="Times New Roman" w:hAnsi="Courier New" w:cs="Courier New"/>
+          <w:sz w:val="20"/>
+          <w:szCs w:val="20"/>
+        </w:rPr>
+        <w:t>|=====|=====|</w:t>
+      </w:r>
+    </w:p>
+    <w:p>
+      <w:pPr>
+        <w:spacing w:line="240" w:lineRule="auto"/>
+        <w:contextualSpacing/>
+        <w:rPr>
+          <w:rFonts w:ascii="Courier New" w:eastAsia="Times New Roman" w:hAnsi="Courier New" w:cs="Courier New"/>
+          <w:sz w:val="20"/>
+          <w:szCs w:val="20"/>
+        </w:rPr>
+      </w:pPr>
+    </w:p>
+    <w:p>
+      <w:pPr>
+        <w:spacing w:line="240" w:lineRule="auto"/>
+        <w:contextualSpacing/>
+        <w:rPr>
+          <w:rFonts w:ascii="Courier New" w:eastAsia="Times New Roman" w:hAnsi="Courier New" w:cs="Courier New"/>
+          <w:sz w:val="20"/>
+          <w:szCs w:val="20"/>
+        </w:rPr>
+      </w:pPr>
+      <w:r>
+        <w:rPr>
+          <w:rFonts w:ascii="Courier New" w:eastAsia="Times New Roman" w:hAnsi="Courier New" w:cs="Courier New"/>
+          <w:sz w:val="20"/>
+          <w:szCs w:val="20"/>
+        </w:rPr>
+        <w:t>Do you want to display another temperature chart (y/n)? y</w:t>
+      </w:r>
+    </w:p>
+    <w:p>
+      <w:pPr>
+        <w:spacing w:line="240" w:lineRule="auto"/>
+        <w:contextualSpacing/>
+        <w:rPr>
+          <w:rFonts w:ascii="Courier New" w:eastAsia="Times New Roman" w:hAnsi="Courier New" w:cs="Courier New"/>
+          <w:sz w:val="20"/>
+          <w:szCs w:val="20"/>
+        </w:rPr>
+      </w:pPr>
+    </w:p>
+    <w:p>
+      <w:pPr>
+        <w:spacing w:line="240" w:lineRule="auto"/>
+        <w:contextualSpacing/>
+        <w:rPr>
+          <w:rFonts w:ascii="Courier New" w:eastAsia="Times New Roman" w:hAnsi="Courier New" w:cs="Courier New"/>
+          <w:sz w:val="20"/>
+          <w:szCs w:val="20"/>
+        </w:rPr>
+      </w:pPr>
+      <w:r>
+        <w:rPr>
+          <w:rFonts w:ascii="Courier New" w:eastAsia="Times New Roman" w:hAnsi="Courier New" w:cs="Courier New"/>
+          <w:sz w:val="20"/>
+          <w:szCs w:val="20"/>
+        </w:rPr>
+        <w:t>============================================================</w:t>
+      </w:r>
+    </w:p>
+    <w:p>
+      <w:pPr>
+        <w:spacing w:line="240" w:lineRule="auto"/>
+        <w:contextualSpacing/>
+        <w:rPr>
+          <w:rFonts w:ascii="Courier New" w:eastAsia="Times New Roman" w:hAnsi="Courier New" w:cs="Courier New"/>
+          <w:sz w:val="20"/>
+          <w:szCs w:val="20"/>
+        </w:rPr>
+      </w:pPr>
+      <w:r>
+        <w:rPr>
+          <w:rFonts w:ascii="Courier New" w:eastAsia="Times New Roman" w:hAnsi="Courier New" w:cs="Courier New"/>
+          <w:sz w:val="20"/>
+          <w:szCs w:val="20"/>
+        </w:rPr>
+        <w:t>Enter F to convert from Fahrenheit to Celsius.</w:t>
+      </w:r>
+    </w:p>
+    <w:p>
+      <w:pPr>
+        <w:spacing w:line="240" w:lineRule="auto"/>
+        <w:contextualSpacing/>
+        <w:rPr>
+          <w:rFonts w:ascii="Courier New" w:eastAsia="Times New Roman" w:hAnsi="Courier New" w:cs="Courier New"/>
+          <w:sz w:val="20"/>
+          <w:szCs w:val="20"/>
+        </w:rPr>
+      </w:pPr>
+      <w:r>
+        <w:rPr>
+          <w:rFonts w:ascii="Courier New" w:eastAsia="Times New Roman" w:hAnsi="Courier New" w:cs="Courier New"/>
+          <w:sz w:val="20"/>
+          <w:szCs w:val="20"/>
+        </w:rPr>
+        <w:t>Enter C to convert from Celsius to Fahrenheit.</w:t>
+      </w:r>
+    </w:p>
+    <w:p>
+      <w:pPr>
+        <w:spacing w:line="240" w:lineRule="auto"/>
+        <w:contextualSpacing/>
+        <w:rPr>
+          <w:rFonts w:ascii="Courier New" w:eastAsia="Times New Roman" w:hAnsi="Courier New" w:cs="Courier New"/>
+          <w:sz w:val="20"/>
+          <w:szCs w:val="20"/>
+        </w:rPr>
+      </w:pPr>
+      <w:r>
+        <w:rPr>
+          <w:rFonts w:ascii="Courier New" w:eastAsia="Times New Roman" w:hAnsi="Courier New" w:cs="Courier New"/>
+          <w:sz w:val="20"/>
+          <w:szCs w:val="20"/>
+        </w:rPr>
+        <w:t>Enter the conversion type (F,C): c</w:t>
+      </w:r>
+    </w:p>
+    <w:p>
+      <w:pPr>
+        <w:spacing w:line="240" w:lineRule="auto"/>
+        <w:contextualSpacing/>
+        <w:rPr>
+          <w:rFonts w:ascii="Courier New" w:eastAsia="Times New Roman" w:hAnsi="Courier New" w:cs="Courier New"/>
+          <w:sz w:val="20"/>
+          <w:szCs w:val="20"/>
+        </w:rPr>
+      </w:pPr>
+      <w:r>
+        <w:rPr>
+          <w:rFonts w:ascii="Courier New" w:eastAsia="Times New Roman" w:hAnsi="Courier New" w:cs="Courier New"/>
+          <w:sz w:val="20"/>
+          <w:szCs w:val="20"/>
+        </w:rPr>
+        <w:t>============================================================</w:t>
+      </w:r>
+    </w:p>
+    <w:p>
+      <w:pPr>
+        <w:spacing w:line="240" w:lineRule="auto"/>
+        <w:contextualSpacing/>
+        <w:rPr>
+          <w:rFonts w:ascii="Courier New" w:eastAsia="Times New Roman" w:hAnsi="Courier New" w:cs="Courier New"/>
+          <w:sz w:val="20"/>
+          <w:szCs w:val="20"/>
+        </w:rPr>
+      </w:pPr>
+    </w:p>
+    <w:p>
+      <w:pPr>
+        <w:spacing w:line="240" w:lineRule="auto"/>
+        <w:contextualSpacing/>
+        <w:rPr>
+          <w:rFonts w:ascii="Courier New" w:eastAsia="Times New Roman" w:hAnsi="Courier New" w:cs="Courier New"/>
+          <w:sz w:val="20"/>
+          <w:szCs w:val="20"/>
+        </w:rPr>
+      </w:pPr>
+      <w:r>
+        <w:rPr>
+          <w:rFonts w:ascii="Courier New" w:eastAsia="Times New Roman" w:hAnsi="Courier New" w:cs="Courier New"/>
+          <w:sz w:val="20"/>
+          <w:szCs w:val="20"/>
+        </w:rPr>
+        <w:t>Enter the starting temperature (-50 to 150)..: 0</w:t>
+      </w:r>
+    </w:p>
+    <w:p>
+      <w:pPr>
+        <w:spacing w:line="240" w:lineRule="auto"/>
+        <w:contextualSpacing/>
+        <w:rPr>
+          <w:rFonts w:ascii="Courier New" w:eastAsia="Times New Roman" w:hAnsi="Courier New" w:cs="Courier New"/>
+          <w:sz w:val="20"/>
+          <w:szCs w:val="20"/>
+        </w:rPr>
+      </w:pPr>
+      <w:r>
+        <w:rPr>
+          <w:rFonts w:ascii="Courier New" w:eastAsia="Times New Roman" w:hAnsi="Courier New" w:cs="Courier New"/>
+          <w:sz w:val="20"/>
+          <w:szCs w:val="20"/>
+        </w:rPr>
+        <w:t>Enter the stopping temperature (-50 to 150)..: -50</w:t>
+      </w:r>
+    </w:p>
+    <w:p>
+      <w:pPr>
+        <w:spacing w:line="240" w:lineRule="auto"/>
+        <w:contextualSpacing/>
+        <w:rPr>
+          <w:rFonts w:ascii="Courier New" w:eastAsia="Times New Roman" w:hAnsi="Courier New" w:cs="Courier New"/>
+          <w:sz w:val="20"/>
+          <w:szCs w:val="20"/>
+        </w:rPr>
+      </w:pPr>
+      <w:r>
+        <w:rPr>
+          <w:rFonts w:ascii="Courier New" w:eastAsia="Times New Roman" w:hAnsi="Courier New" w:cs="Courier New"/>
+          <w:sz w:val="20"/>
+          <w:szCs w:val="20"/>
+        </w:rPr>
+        <w:t>Enter the stepping temperature (-50 to 50)...: -10</w:t>
+      </w:r>
+    </w:p>
+    <w:p>
+      <w:pPr>
+        <w:spacing w:line="240" w:lineRule="auto"/>
+        <w:contextualSpacing/>
+        <w:rPr>
+          <w:rFonts w:ascii="Courier New" w:eastAsia="Times New Roman" w:hAnsi="Courier New" w:cs="Courier New"/>
+          <w:sz w:val="20"/>
+          <w:szCs w:val="20"/>
+        </w:rPr>
+      </w:pPr>
+    </w:p>
+    <w:p>
+      <w:pPr>
+        <w:spacing w:line="240" w:lineRule="auto"/>
+        <w:contextualSpacing/>
+        <w:rPr>
+          <w:rFonts w:ascii="Courier New" w:eastAsia="Times New Roman" w:hAnsi="Courier New" w:cs="Courier New"/>
+          <w:sz w:val="20"/>
+          <w:szCs w:val="20"/>
+        </w:rPr>
+      </w:pPr>
+      <w:r>
+        <w:rPr>
+          <w:rFonts w:ascii="Courier New" w:eastAsia="Times New Roman" w:hAnsi="Courier New" w:cs="Courier New"/>
+          <w:sz w:val="20"/>
+          <w:szCs w:val="20"/>
+        </w:rPr>
+        <w:t>|=====|=====|</w:t>
+      </w:r>
+    </w:p>
+    <w:p>
+      <w:pPr>
+        <w:spacing w:line="240" w:lineRule="auto"/>
+        <w:contextualSpacing/>
+        <w:rPr>
+          <w:rFonts w:ascii="Courier New" w:eastAsia="Times New Roman" w:hAnsi="Courier New" w:cs="Courier New"/>
+          <w:sz w:val="20"/>
+          <w:szCs w:val="20"/>
+        </w:rPr>
+      </w:pPr>
+      <w:r>
+        <w:rPr>
+          <w:rFonts w:ascii="Courier New" w:eastAsia="Times New Roman" w:hAnsi="Courier New" w:cs="Courier New"/>
+          <w:sz w:val="20"/>
+          <w:szCs w:val="20"/>
+        </w:rPr>
+        <w:t>|  C  |  F  |</w:t>
+      </w:r>
+    </w:p>
+    <w:p>
+      <w:pPr>
+        <w:spacing w:line="240" w:lineRule="auto"/>
+        <w:contextualSpacing/>
+        <w:rPr>
+          <w:rFonts w:ascii="Courier New" w:eastAsia="Times New Roman" w:hAnsi="Courier New" w:cs="Courier New"/>
+          <w:sz w:val="20"/>
+          <w:szCs w:val="20"/>
+        </w:rPr>
+      </w:pPr>
+      <w:r>
+        <w:rPr>
+          <w:rFonts w:ascii="Courier New" w:eastAsia="Times New Roman" w:hAnsi="Courier New" w:cs="Courier New"/>
+          <w:sz w:val="20"/>
+          <w:szCs w:val="20"/>
+        </w:rPr>
+        <w:t>|=====|=====|</w:t>
+      </w:r>
+    </w:p>
+    <w:p>
+      <w:pPr>
+        <w:spacing w:line="240" w:lineRule="auto"/>
+        <w:contextualSpacing/>
+        <w:rPr>
+          <w:rFonts w:ascii="Courier New" w:eastAsia="Times New Roman" w:hAnsi="Courier New" w:cs="Courier New"/>
+          <w:sz w:val="20"/>
+          <w:szCs w:val="20"/>
+        </w:rPr>
+      </w:pPr>
+      <w:r>
+        <w:rPr>
+          <w:rFonts w:ascii="Courier New" w:eastAsia="Times New Roman" w:hAnsi="Courier New" w:cs="Courier New"/>
+          <w:sz w:val="20"/>
+          <w:szCs w:val="20"/>
+        </w:rPr>
+        <w:t>|   0 |  32 |</w:t>
+      </w:r>
+    </w:p>
+    <w:p>
+      <w:pPr>
+        <w:spacing w:line="240" w:lineRule="auto"/>
+        <w:contextualSpacing/>
+        <w:rPr>
+          <w:rFonts w:ascii="Courier New" w:eastAsia="Times New Roman" w:hAnsi="Courier New" w:cs="Courier New"/>
+          <w:sz w:val="20"/>
+          <w:szCs w:val="20"/>
+        </w:rPr>
+      </w:pPr>
+      <w:r>
+        <w:rPr>
+          <w:rFonts w:ascii="Courier New" w:eastAsia="Times New Roman" w:hAnsi="Courier New" w:cs="Courier New"/>
+          <w:sz w:val="20"/>
+          <w:szCs w:val="20"/>
+        </w:rPr>
+        <w:t>| -10 |  14 |</w:t>
+      </w:r>
+    </w:p>
+    <w:p>
+      <w:pPr>
+        <w:spacing w:line="240" w:lineRule="auto"/>
+        <w:contextualSpacing/>
+        <w:rPr>
+          <w:rFonts w:ascii="Courier New" w:eastAsia="Times New Roman" w:hAnsi="Courier New" w:cs="Courier New"/>
+          <w:sz w:val="20"/>
+          <w:szCs w:val="20"/>
+        </w:rPr>
+      </w:pPr>
+      <w:r>
+        <w:rPr>
+          <w:rFonts w:ascii="Courier New" w:eastAsia="Times New Roman" w:hAnsi="Courier New" w:cs="Courier New"/>
+          <w:sz w:val="20"/>
+          <w:szCs w:val="20"/>
+        </w:rPr>
+        <w:t>| -20 |  -4 |</w:t>
+      </w:r>
+    </w:p>
+    <w:p>
+      <w:pPr>
+        <w:spacing w:line="240" w:lineRule="auto"/>
+        <w:contextualSpacing/>
+        <w:rPr>
+          <w:rFonts w:ascii="Courier New" w:eastAsia="Times New Roman" w:hAnsi="Courier New" w:cs="Courier New"/>
+          <w:sz w:val="20"/>
+          <w:szCs w:val="20"/>
+        </w:rPr>
+      </w:pPr>
+      <w:r>
+        <w:rPr>
+          <w:rFonts w:ascii="Courier New" w:eastAsia="Times New Roman" w:hAnsi="Courier New" w:cs="Courier New"/>
+          <w:sz w:val="20"/>
+          <w:szCs w:val="20"/>
+        </w:rPr>
+        <w:t>| -30 | -22 |</w:t>
+      </w:r>
+    </w:p>
+    <w:p>
+      <w:pPr>
+        <w:spacing w:line="240" w:lineRule="auto"/>
+        <w:contextualSpacing/>
+        <w:rPr>
+          <w:rFonts w:ascii="Courier New" w:eastAsia="Times New Roman" w:hAnsi="Courier New" w:cs="Courier New"/>
+          <w:sz w:val="20"/>
+          <w:szCs w:val="20"/>
+        </w:rPr>
+      </w:pPr>
+      <w:r>
+        <w:rPr>
+          <w:rFonts w:ascii="Courier New" w:eastAsia="Times New Roman" w:hAnsi="Courier New" w:cs="Courier New"/>
+          <w:sz w:val="20"/>
+          <w:szCs w:val="20"/>
+        </w:rPr>
+        <w:t>| -40 | -40 |</w:t>
+      </w:r>
+    </w:p>
+    <w:p>
+      <w:pPr>
+        <w:spacing w:line="240" w:lineRule="auto"/>
+        <w:contextualSpacing/>
+        <w:rPr>
+          <w:rFonts w:ascii="Courier New" w:eastAsia="Times New Roman" w:hAnsi="Courier New" w:cs="Courier New"/>
+          <w:sz w:val="20"/>
+          <w:szCs w:val="20"/>
+        </w:rPr>
+      </w:pPr>
+      <w:r>
+        <w:rPr>
+          <w:rFonts w:ascii="Courier New" w:eastAsia="Times New Roman" w:hAnsi="Courier New" w:cs="Courier New"/>
+          <w:sz w:val="20"/>
+          <w:szCs w:val="20"/>
+        </w:rPr>
+        <w:t>|=====|=====|</w:t>
+      </w:r>
+    </w:p>
+    <w:p>
+      <w:pPr>
+        <w:spacing w:line="240" w:lineRule="auto"/>
+        <w:contextualSpacing/>
+        <w:rPr>
+          <w:rFonts w:ascii="Courier New" w:eastAsia="Times New Roman" w:hAnsi="Courier New" w:cs="Courier New"/>
+          <w:sz w:val="20"/>
+          <w:szCs w:val="20"/>
+        </w:rPr>
+      </w:pPr>
+    </w:p>
+    <w:p>
+      <w:pPr>
+        <w:spacing w:line="240" w:lineRule="auto"/>
+        <w:contextualSpacing/>
+        <w:rPr>
+          <w:rFonts w:ascii="Courier New" w:eastAsia="Times New Roman" w:hAnsi="Courier New" w:cs="Courier New"/>
+          <w:sz w:val="20"/>
+          <w:szCs w:val="20"/>
+        </w:rPr>
+      </w:pPr>
+      <w:r>
+        <w:rPr>
+          <w:rFonts w:ascii="Courier New" w:eastAsia="Times New Roman" w:hAnsi="Courier New" w:cs="Courier New"/>
+          <w:sz w:val="20"/>
+          <w:szCs w:val="20"/>
+        </w:rPr>
+        <w:t>Do you want to display another temperature chart (y/n)? n</w:t>
+      </w:r>
+    </w:p>
+    <w:p>
+      <w:pPr>
+        <w:spacing w:line="240" w:lineRule="auto"/>
+        <w:contextualSpacing/>
+        <w:rPr>
+          <w:rFonts w:ascii="Courier New" w:eastAsia="Times New Roman" w:hAnsi="Courier New" w:cs="Courier New"/>
+          <w:sz w:val="20"/>
+          <w:szCs w:val="20"/>
+        </w:rPr>
+      </w:pPr>
+    </w:p>
+    <w:p>
+      <w:pPr>
+        <w:spacing w:line="240" w:lineRule="auto"/>
+        <w:contextualSpacing/>
+        <w:rPr>
+          <w:rFonts w:ascii="Courier New" w:eastAsia="Times New Roman" w:hAnsi="Courier New" w:cs="Courier New"/>
+          <w:sz w:val="20"/>
+          <w:szCs w:val="20"/>
+        </w:rPr>
+      </w:pPr>
+      <w:r>
+        <w:rPr>
+          <w:rFonts w:ascii="Courier New" w:eastAsia="Times New Roman" w:hAnsi="Courier New" w:cs="Courier New"/>
+          <w:sz w:val="20"/>
+          <w:szCs w:val="20"/>
+        </w:rPr>
+        <w:t>============================================================</w:t>
+      </w:r>
+    </w:p>
+    <w:p>
+      <w:pPr>
+        <w:spacing w:line="240" w:lineRule="auto"/>
+        <w:contextualSpacing/>
+        <w:rPr>
+          <w:rFonts w:ascii="Courier New" w:eastAsia="Times New Roman" w:hAnsi="Courier New" w:cs="Courier New"/>
+          <w:sz w:val="20"/>
+          <w:szCs w:val="20"/>
+        </w:rPr>
+      </w:pPr>
+    </w:p>
+    <w:p>
+      <w:pPr>
+        <w:spacing w:line="240" w:lineRule="auto"/>
+        <w:contextualSpacing/>
+        <w:rPr>
+          <w:rFonts w:ascii="Courier New" w:eastAsia="Times New Roman" w:hAnsi="Courier New" w:cs="Courier New"/>
+          <w:sz w:val="20"/>
+          <w:szCs w:val="20"/>
+        </w:rPr>
+      </w:pPr>
+      <w:r>
+        <w:rPr>
+          <w:rFonts w:ascii="Courier New" w:eastAsia="Times New Roman" w:hAnsi="Courier New" w:cs="Courier New"/>
+          <w:sz w:val="20"/>
+          <w:szCs w:val="20"/>
+        </w:rPr>
+        <w:t>Bye!</w:t>
+      </w:r>
+    </w:p>
+    <w:p>
+      <w:pPr>
+        <w:spacing w:line="240" w:lineRule="auto"/>
+        <w:contextualSpacing/>
+        <w:rPr>
+          <w:rFonts w:ascii="Courier New" w:eastAsia="Times New Roman" w:hAnsi="Courier New" w:cs="Courier New"/>
+          <w:sz w:val="20"/>
+          <w:szCs w:val="20"/>
+        </w:rPr>
+      </w:pPr>
+    </w:p>
+    <w:p>
+      <w:pPr>
+        <w:spacing w:line="240" w:lineRule="auto"/>
+        <w:contextualSpacing/>
+        <w:rPr>
+          <w:rFonts w:ascii="Courier New" w:eastAsia="Times New Roman" w:hAnsi="Courier New" w:cs="Courier New"/>
+          <w:sz w:val="20"/>
+          <w:szCs w:val="20"/>
+        </w:rPr>
+      </w:pPr>
+      <w:r>
+        <w:rPr>
+          <w:rFonts w:ascii="Courier New" w:eastAsia="Times New Roman" w:hAnsi="Courier New" w:cs="Courier New"/>
+          <w:sz w:val="20"/>
+          <w:szCs w:val="20"/>
+        </w:rPr>
+        <w:t>Process finished with exit code 0</w:t>
+      </w:r>
+      <w:bookmarkStart w:id="0" w:name="_GoBack"/>
+      <w:bookmarkEnd w:id="0"/>
+    </w:p>
     <w:sectPr>
       <w:pgSz w:w="12240" w:h="15840"/>
-      <w:pgMar w:top="1440" w:right="1440" w:bottom="1440" w:left="1440" w:header="720" w:footer="720" w:gutter="0"/>
+      <w:pgMar w:top="720" w:right="720" w:bottom="720" w:left="720" w:header="720" w:footer="720" w:gutter="0"/>
       <w:cols w:space="720"/>
       <w:docGrid w:linePitch="360"/>
     </w:sectPr>
@@ -1048,11 +2307,163 @@
       </w:rPr>
     </w:lvl>
   </w:abstractNum>
+  <w:abstractNum w:abstractNumId="2" w15:restartNumberingAfterBreak="0">
+    <w:nsid w:val="78CD26C2"/>
+    <w:multiLevelType w:val="multilevel"/>
+    <w:tmpl w:val="11DEB2AA"/>
+    <w:lvl w:ilvl="0">
+      <w:start w:val="1"/>
+      <w:numFmt w:val="bullet"/>
+      <w:lvlText w:val=""/>
+      <w:lvlJc w:val="left"/>
+      <w:pPr>
+        <w:tabs>
+          <w:tab w:val="num" w:pos="720"/>
+        </w:tabs>
+        <w:ind w:left="720" w:hanging="360"/>
+      </w:pPr>
+      <w:rPr>
+        <w:rFonts w:ascii="Symbol" w:hAnsi="Symbol" w:hint="default"/>
+        <w:sz w:val="20"/>
+      </w:rPr>
+    </w:lvl>
+    <w:lvl w:ilvl="1" w:tentative="1">
+      <w:start w:val="1"/>
+      <w:numFmt w:val="bullet"/>
+      <w:lvlText w:val="o"/>
+      <w:lvlJc w:val="left"/>
+      <w:pPr>
+        <w:tabs>
+          <w:tab w:val="num" w:pos="1440"/>
+        </w:tabs>
+        <w:ind w:left="1440" w:hanging="360"/>
+      </w:pPr>
+      <w:rPr>
+        <w:rFonts w:ascii="Courier New" w:hAnsi="Courier New" w:hint="default"/>
+        <w:sz w:val="20"/>
+      </w:rPr>
+    </w:lvl>
+    <w:lvl w:ilvl="2" w:tentative="1">
+      <w:start w:val="1"/>
+      <w:numFmt w:val="bullet"/>
+      <w:lvlText w:val=""/>
+      <w:lvlJc w:val="left"/>
+      <w:pPr>
+        <w:tabs>
+          <w:tab w:val="num" w:pos="2160"/>
+        </w:tabs>
+        <w:ind w:left="2160" w:hanging="360"/>
+      </w:pPr>
+      <w:rPr>
+        <w:rFonts w:ascii="Wingdings" w:hAnsi="Wingdings" w:hint="default"/>
+        <w:sz w:val="20"/>
+      </w:rPr>
+    </w:lvl>
+    <w:lvl w:ilvl="3" w:tentative="1">
+      <w:start w:val="1"/>
+      <w:numFmt w:val="bullet"/>
+      <w:lvlText w:val=""/>
+      <w:lvlJc w:val="left"/>
+      <w:pPr>
+        <w:tabs>
+          <w:tab w:val="num" w:pos="2880"/>
+        </w:tabs>
+        <w:ind w:left="2880" w:hanging="360"/>
+      </w:pPr>
+      <w:rPr>
+        <w:rFonts w:ascii="Wingdings" w:hAnsi="Wingdings" w:hint="default"/>
+        <w:sz w:val="20"/>
+      </w:rPr>
+    </w:lvl>
+    <w:lvl w:ilvl="4" w:tentative="1">
+      <w:start w:val="1"/>
+      <w:numFmt w:val="bullet"/>
+      <w:lvlText w:val=""/>
+      <w:lvlJc w:val="left"/>
+      <w:pPr>
+        <w:tabs>
+          <w:tab w:val="num" w:pos="3600"/>
+        </w:tabs>
+        <w:ind w:left="3600" w:hanging="360"/>
+      </w:pPr>
+      <w:rPr>
+        <w:rFonts w:ascii="Wingdings" w:hAnsi="Wingdings" w:hint="default"/>
+        <w:sz w:val="20"/>
+      </w:rPr>
+    </w:lvl>
+    <w:lvl w:ilvl="5" w:tentative="1">
+      <w:start w:val="1"/>
+      <w:numFmt w:val="bullet"/>
+      <w:lvlText w:val=""/>
+      <w:lvlJc w:val="left"/>
+      <w:pPr>
+        <w:tabs>
+          <w:tab w:val="num" w:pos="4320"/>
+        </w:tabs>
+        <w:ind w:left="4320" w:hanging="360"/>
+      </w:pPr>
+      <w:rPr>
+        <w:rFonts w:ascii="Wingdings" w:hAnsi="Wingdings" w:hint="default"/>
+        <w:sz w:val="20"/>
+      </w:rPr>
+    </w:lvl>
+    <w:lvl w:ilvl="6" w:tentative="1">
+      <w:start w:val="1"/>
+      <w:numFmt w:val="bullet"/>
+      <w:lvlText w:val=""/>
+      <w:lvlJc w:val="left"/>
+      <w:pPr>
+        <w:tabs>
+          <w:tab w:val="num" w:pos="5040"/>
+        </w:tabs>
+        <w:ind w:left="5040" w:hanging="360"/>
+      </w:pPr>
+      <w:rPr>
+        <w:rFonts w:ascii="Wingdings" w:hAnsi="Wingdings" w:hint="default"/>
+        <w:sz w:val="20"/>
+      </w:rPr>
+    </w:lvl>
+    <w:lvl w:ilvl="7" w:tentative="1">
+      <w:start w:val="1"/>
+      <w:numFmt w:val="bullet"/>
+      <w:lvlText w:val=""/>
+      <w:lvlJc w:val="left"/>
+      <w:pPr>
+        <w:tabs>
+          <w:tab w:val="num" w:pos="5760"/>
+        </w:tabs>
+        <w:ind w:left="5760" w:hanging="360"/>
+      </w:pPr>
+      <w:rPr>
+        <w:rFonts w:ascii="Wingdings" w:hAnsi="Wingdings" w:hint="default"/>
+        <w:sz w:val="20"/>
+      </w:rPr>
+    </w:lvl>
+    <w:lvl w:ilvl="8" w:tentative="1">
+      <w:start w:val="1"/>
+      <w:numFmt w:val="bullet"/>
+      <w:lvlText w:val=""/>
+      <w:lvlJc w:val="left"/>
+      <w:pPr>
+        <w:tabs>
+          <w:tab w:val="num" w:pos="6480"/>
+        </w:tabs>
+        <w:ind w:left="6480" w:hanging="360"/>
+      </w:pPr>
+      <w:rPr>
+        <w:rFonts w:ascii="Wingdings" w:hAnsi="Wingdings" w:hint="default"/>
+        <w:sz w:val="20"/>
+      </w:rPr>
+    </w:lvl>
+  </w:abstractNum>
   <w:num w:numId="1">
     <w:abstractNumId w:val="1"/>
   </w:num>
   <w:num w:numId="2">
     <w:abstractNumId w:val="0"/>
+  </w:num>
+  <w:num w:numId="3">
+    <w:abstractNumId w:val="2"/>
   </w:num>
 </w:numbering>
 </file>
@@ -1540,7 +2951,6 @@
     <w:name w:val="Hyperlink"/>
     <w:basedOn w:val="DefaultParagraphFont"/>
     <w:uiPriority w:val="99"/>
-    <w:semiHidden/>
     <w:unhideWhenUsed/>
     <w:rsid w:val="00324D8D"/>
     <w:rPr>
@@ -1614,6 +3024,87 @@
       <w:sz w:val="26"/>
       <w:szCs w:val="26"/>
     </w:rPr>
+  </w:style>
+  <w:style w:type="character" w:styleId="Strong">
+    <w:name w:val="Strong"/>
+    <w:basedOn w:val="DefaultParagraphFont"/>
+    <w:uiPriority w:val="22"/>
+    <w:qFormat/>
+    <w:rsid w:val="00597951"/>
+    <w:rPr>
+      <w:b/>
+      <w:bCs/>
+    </w:rPr>
+  </w:style>
+  <w:style w:type="paragraph" w:styleId="HTMLPreformatted">
+    <w:name w:val="HTML Preformatted"/>
+    <w:basedOn w:val="Normal"/>
+    <w:link w:val="HTMLPreformattedChar"/>
+    <w:uiPriority w:val="99"/>
+    <w:semiHidden/>
+    <w:unhideWhenUsed/>
+    <w:rsid w:val="00597951"/>
+    <w:pPr>
+      <w:tabs>
+        <w:tab w:val="left" w:pos="916"/>
+        <w:tab w:val="left" w:pos="1832"/>
+        <w:tab w:val="left" w:pos="2748"/>
+        <w:tab w:val="left" w:pos="3664"/>
+        <w:tab w:val="left" w:pos="4580"/>
+        <w:tab w:val="left" w:pos="5496"/>
+        <w:tab w:val="left" w:pos="6412"/>
+        <w:tab w:val="left" w:pos="7328"/>
+        <w:tab w:val="left" w:pos="8244"/>
+        <w:tab w:val="left" w:pos="9160"/>
+        <w:tab w:val="left" w:pos="10076"/>
+        <w:tab w:val="left" w:pos="10992"/>
+        <w:tab w:val="left" w:pos="11908"/>
+        <w:tab w:val="left" w:pos="12824"/>
+        <w:tab w:val="left" w:pos="13740"/>
+        <w:tab w:val="left" w:pos="14656"/>
+      </w:tabs>
+      <w:spacing w:after="0" w:line="240" w:lineRule="auto"/>
+    </w:pPr>
+    <w:rPr>
+      <w:rFonts w:ascii="Courier New" w:eastAsia="Times New Roman" w:hAnsi="Courier New" w:cs="Courier New"/>
+      <w:sz w:val="20"/>
+      <w:szCs w:val="20"/>
+    </w:rPr>
+  </w:style>
+  <w:style w:type="character" w:customStyle="1" w:styleId="HTMLPreformattedChar">
+    <w:name w:val="HTML Preformatted Char"/>
+    <w:basedOn w:val="DefaultParagraphFont"/>
+    <w:link w:val="HTMLPreformatted"/>
+    <w:uiPriority w:val="99"/>
+    <w:semiHidden/>
+    <w:rsid w:val="00597951"/>
+    <w:rPr>
+      <w:rFonts w:ascii="Courier New" w:eastAsia="Times New Roman" w:hAnsi="Courier New" w:cs="Courier New"/>
+      <w:sz w:val="20"/>
+      <w:szCs w:val="20"/>
+    </w:rPr>
+  </w:style>
+  <w:style w:type="character" w:styleId="Emphasis">
+    <w:name w:val="Emphasis"/>
+    <w:basedOn w:val="DefaultParagraphFont"/>
+    <w:uiPriority w:val="20"/>
+    <w:qFormat/>
+    <w:rsid w:val="00597951"/>
+    <w:rPr>
+      <w:i/>
+      <w:iCs/>
+    </w:rPr>
+  </w:style>
+  <w:style w:type="paragraph" w:styleId="ListParagraph">
+    <w:name w:val="List Paragraph"/>
+    <w:basedOn w:val="Normal"/>
+    <w:uiPriority w:val="34"/>
+    <w:qFormat/>
+    <w:rsid w:val="00597951"/>
+    <w:pPr>
+      <w:ind w:left="720"/>
+      <w:contextualSpacing/>
+    </w:pPr>
   </w:style>
 </w:styles>
 </file>
@@ -1880,15 +3371,6 @@
 </file>
 
 <file path=customXml/item1.xml><?xml version="1.0" encoding="utf-8"?>
-<?mso-contentType ?>
-<FormTemplates xmlns="http://schemas.microsoft.com/sharepoint/v3/contenttype/forms">
-  <Display>DocumentLibraryForm</Display>
-  <Edit>DocumentLibraryForm</Edit>
-  <New>DocumentLibraryForm</New>
-</FormTemplates>
-</file>
-
-<file path=customXml/item2.xml><?xml version="1.0" encoding="utf-8"?>
 <ct:contentTypeSchema xmlns:ct="http://schemas.microsoft.com/office/2006/metadata/contentType" xmlns:ma="http://schemas.microsoft.com/office/2006/metadata/properties/metaAttributes" ct:_="" ma:_="" ma:contentTypeName="Document" ma:contentTypeID="0x0101003B5FFC643458624A896C3DCB696C1EF7" ma:contentTypeVersion="15" ma:contentTypeDescription="Create a new document." ma:contentTypeScope="" ma:versionID="535d36f88e72e53dd959033782ec29d5">
   <xsd:schema xmlns:xsd="http://www.w3.org/2001/XMLSchema" xmlns:xs="http://www.w3.org/2001/XMLSchema" xmlns:p="http://schemas.microsoft.com/office/2006/metadata/properties" xmlns:ns1="http://schemas.microsoft.com/sharepoint/v3" xmlns:ns3="7660e10e-00e6-4474-a38b-419bb33f7d23" xmlns:ns4="06ae9b06-00a1-4186-b144-f05ec0e21892" targetNamespace="http://schemas.microsoft.com/office/2006/metadata/properties" ma:root="true" ma:fieldsID="9a764fd41120db191ddb8a2c098c68b1" ns1:_="" ns3:_="" ns4:_="">
     <xsd:import namespace="http://schemas.microsoft.com/sharepoint/v3"/>
@@ -2128,6 +3610,15 @@
 </ct:contentTypeSchema>
 </file>
 
+<file path=customXml/item2.xml><?xml version="1.0" encoding="utf-8"?>
+<?mso-contentType ?>
+<FormTemplates xmlns="http://schemas.microsoft.com/sharepoint/v3/contenttype/forms">
+  <Display>DocumentLibraryForm</Display>
+  <Edit>DocumentLibraryForm</Edit>
+  <New>DocumentLibraryForm</New>
+</FormTemplates>
+</file>
+
 <file path=customXml/item3.xml><?xml version="1.0" encoding="utf-8"?>
 <p:properties xmlns:p="http://schemas.microsoft.com/office/2006/metadata/properties" xmlns:xsi="http://www.w3.org/2001/XMLSchema-instance" xmlns:pc="http://schemas.microsoft.com/office/infopath/2007/PartnerControls">
   <documentManagement>
@@ -2138,14 +3629,6 @@
 </file>
 
 <file path=customXml/itemProps1.xml><?xml version="1.0" encoding="utf-8"?>
-<ds:datastoreItem xmlns:ds="http://schemas.openxmlformats.org/officeDocument/2006/customXml" ds:itemID="{02EB0C4D-ABEA-4A10-8637-B02E06F4675E}">
-  <ds:schemaRefs>
-    <ds:schemaRef ds:uri="http://schemas.microsoft.com/sharepoint/v3/contenttype/forms"/>
-  </ds:schemaRefs>
-</ds:datastoreItem>
-</file>
-
-<file path=customXml/itemProps2.xml><?xml version="1.0" encoding="utf-8"?>
 <ds:datastoreItem xmlns:ds="http://schemas.openxmlformats.org/officeDocument/2006/customXml" ds:itemID="{B2E17912-8972-40B6-A7C9-3428A4938F0C}">
   <ds:schemaRefs>
     <ds:schemaRef ds:uri="http://schemas.microsoft.com/office/2006/metadata/contentType"/>
@@ -2165,20 +3648,28 @@
 </ds:datastoreItem>
 </file>
 
+<file path=customXml/itemProps2.xml><?xml version="1.0" encoding="utf-8"?>
+<ds:datastoreItem xmlns:ds="http://schemas.openxmlformats.org/officeDocument/2006/customXml" ds:itemID="{02EB0C4D-ABEA-4A10-8637-B02E06F4675E}">
+  <ds:schemaRefs>
+    <ds:schemaRef ds:uri="http://schemas.microsoft.com/sharepoint/v3/contenttype/forms"/>
+  </ds:schemaRefs>
+</ds:datastoreItem>
+</file>
+
 <file path=customXml/itemProps3.xml><?xml version="1.0" encoding="utf-8"?>
 <ds:datastoreItem xmlns:ds="http://schemas.openxmlformats.org/officeDocument/2006/customXml" ds:itemID="{16F01601-0F3B-45BB-8206-F14B07BD945A}">
   <ds:schemaRefs>
-    <ds:schemaRef ds:uri="http://purl.org/dc/elements/1.1/"/>
-    <ds:schemaRef ds:uri="http://schemas.microsoft.com/office/2006/documentManagement/types"/>
     <ds:schemaRef ds:uri="http://schemas.microsoft.com/office/infopath/2007/PartnerControls"/>
     <ds:schemaRef ds:uri="http://purl.org/dc/terms/"/>
+    <ds:schemaRef ds:uri="http://schemas.microsoft.com/office/2006/documentManagement/types"/>
+    <ds:schemaRef ds:uri="http://schemas.microsoft.com/sharepoint/v3"/>
+    <ds:schemaRef ds:uri="http://purl.org/dc/elements/1.1/"/>
+    <ds:schemaRef ds:uri="http://schemas.microsoft.com/office/2006/metadata/properties"/>
+    <ds:schemaRef ds:uri="06ae9b06-00a1-4186-b144-f05ec0e21892"/>
+    <ds:schemaRef ds:uri="http://schemas.openxmlformats.org/package/2006/metadata/core-properties"/>
     <ds:schemaRef ds:uri="7660e10e-00e6-4474-a38b-419bb33f7d23"/>
+    <ds:schemaRef ds:uri="http://www.w3.org/XML/1998/namespace"/>
     <ds:schemaRef ds:uri="http://purl.org/dc/dcmitype/"/>
-    <ds:schemaRef ds:uri="http://schemas.openxmlformats.org/package/2006/metadata/core-properties"/>
-    <ds:schemaRef ds:uri="http://schemas.microsoft.com/sharepoint/v3"/>
-    <ds:schemaRef ds:uri="06ae9b06-00a1-4186-b144-f05ec0e21892"/>
-    <ds:schemaRef ds:uri="http://schemas.microsoft.com/office/2006/metadata/properties"/>
-    <ds:schemaRef ds:uri="http://www.w3.org/XML/1998/namespace"/>
   </ds:schemaRefs>
 </ds:datastoreItem>
 </file>
</xml_diff>